<commit_message>
Moving Rogue documents to the proper directory
</commit_message>
<xml_diff>
--- a/Deliverables/2. Project Vision + High Level Requirements/Project Vision/Cross Campus by XCampus - Project Vision v0.3 - 02105016.docx
+++ b/Deliverables/2. Project Vision + High Level Requirements/Project Vision/Cross Campus by XCampus - Project Vision v0.3 - 02105016.docx
@@ -1185,19 +1185,11 @@
                 <w:rFonts w:cs="Arial"/>
               </w:rPr>
             </w:pPr>
-            <w:proofErr w:type="spellStart"/>
-            <w:r>
-              <w:rPr>
-                <w:rFonts w:cs="Arial"/>
-              </w:rPr>
-              <w:t>Anjana</w:t>
-            </w:r>
-            <w:proofErr w:type="spellEnd"/>
-            <w:r>
-              <w:rPr>
-                <w:rFonts w:cs="Arial"/>
-              </w:rPr>
-              <w:t xml:space="preserve"> Shah</w:t>
+            <w:r>
+              <w:rPr>
+                <w:rFonts w:cs="Arial"/>
+              </w:rPr>
+              <w:t>Anjana Shah</w:t>
             </w:r>
           </w:p>
         </w:tc>
@@ -3406,13 +3398,7 @@
         <w:t>host</w:t>
       </w:r>
       <w:r>
-        <w:t xml:space="preserve"> student uploaded notes. </w:t>
-      </w:r>
-      <w:r>
-        <w:t xml:space="preserve">CCCLE will also </w:t>
-      </w:r>
-      <w:r>
-        <w:t>have a classified advertisement posting service for students to sell their used textbook</w:t>
+        <w:t xml:space="preserve"> student uploaded notes. CCCLE will also have a classified advertisement posting service for students to sell their used textbook</w:t>
       </w:r>
       <w:r>
         <w:t>s</w:t>
@@ -3423,8 +3409,6 @@
       <w:r>
         <w:t>. In the c</w:t>
       </w:r>
-      <w:bookmarkStart w:id="4" w:name="_GoBack"/>
-      <w:bookmarkEnd w:id="4"/>
       <w:r>
         <w:t>lassified adverts,</w:t>
       </w:r>
@@ -3472,105 +3456,93 @@
       <w:pPr>
         <w:pStyle w:val="Heading3"/>
       </w:pPr>
-      <w:bookmarkStart w:id="5" w:name="_Toc463304959"/>
+      <w:bookmarkStart w:id="4" w:name="_Toc463304959"/>
       <w:r>
         <w:t>Out</w:t>
       </w:r>
       <w:r>
         <w:t xml:space="preserve"> of Scope</w:t>
+      </w:r>
+      <w:bookmarkEnd w:id="4"/>
+    </w:p>
+    <w:p>
+      <w:r>
+        <w:t>The CCCLE will not deliver a</w:t>
+      </w:r>
+      <w:r>
+        <w:t>ny pa</w:t>
+      </w:r>
+      <w:r>
+        <w:t>yment mechanism.</w:t>
+      </w:r>
+      <w:r>
+        <w:t xml:space="preserve"> </w:t>
+      </w:r>
+      <w:r>
+        <w:t>All advertising and marketing required for launch and on an ongoing basis will not be delive</w:t>
+      </w:r>
+      <w:r>
+        <w:t>red or paid for by this project</w:t>
+      </w:r>
+    </w:p>
+    <w:p>
+      <w:pPr>
+        <w:pStyle w:val="Heading2"/>
+        <w:spacing w:after="240"/>
+        <w:rPr>
+          <w:rFonts w:cs="Arial"/>
+        </w:rPr>
+      </w:pPr>
+      <w:bookmarkStart w:id="5" w:name="_Toc463304960"/>
+      <w:r>
+        <w:rPr>
+          <w:rFonts w:cs="Arial"/>
+        </w:rPr>
+        <w:t>Definitions, Acronyms, and Abbreviations</w:t>
       </w:r>
       <w:bookmarkEnd w:id="5"/>
     </w:p>
     <w:p>
-      <w:r>
-        <w:t>The CCCLE will not deliver a</w:t>
-      </w:r>
-      <w:r>
-        <w:t>ny pa</w:t>
-      </w:r>
-      <w:r>
-        <w:t>yment mechanism.</w:t>
-      </w:r>
-      <w:r>
-        <w:t xml:space="preserve"> </w:t>
-      </w:r>
-      <w:r>
-        <w:t>All advertising and marketing required for launch and on an ongoing basis will not be delive</w:t>
-      </w:r>
-      <w:r>
-        <w:t>red or paid for by this project</w:t>
+      <w:pPr>
+        <w:rPr>
+          <w:rFonts w:cs="Arial"/>
+        </w:rPr>
+      </w:pPr>
+      <w:r>
+        <w:rPr>
+          <w:rFonts w:cs="Arial"/>
+        </w:rPr>
+        <w:t>CCCLE – Cross Campus Collaborative Learning Environment</w:t>
       </w:r>
     </w:p>
     <w:p>
       <w:pPr>
-        <w:pStyle w:val="Heading2"/>
-        <w:spacing w:after="240"/>
-        <w:rPr>
-          <w:rFonts w:cs="Arial"/>
-        </w:rPr>
-      </w:pPr>
-      <w:bookmarkStart w:id="6" w:name="_Toc463304960"/>
-      <w:r>
-        <w:rPr>
-          <w:rFonts w:cs="Arial"/>
-        </w:rPr>
-        <w:t>Definitions, Acronyms, and Abbreviations</w:t>
-      </w:r>
-      <w:bookmarkEnd w:id="6"/>
+        <w:rPr>
+          <w:rFonts w:cs="Arial"/>
+        </w:rPr>
+      </w:pPr>
+      <w:r>
+        <w:rPr>
+          <w:rFonts w:cs="Arial"/>
+        </w:rPr>
+        <w:t>Android – Google operating system running on smart phones. It is one of the target platforms Cross Campus will be designed and built for.</w:t>
+      </w:r>
+      <w:bookmarkStart w:id="6" w:name="_Toc463304961"/>
     </w:p>
     <w:p>
       <w:pPr>
-        <w:rPr>
-          <w:rFonts w:cs="Arial"/>
-        </w:rPr>
-      </w:pPr>
-      <w:r>
-        <w:rPr>
-          <w:rFonts w:cs="Arial"/>
-        </w:rPr>
-        <w:t>CCCLE – Cross Campus Collaborative Learning Environment</w:t>
-      </w:r>
-    </w:p>
-    <w:p>
-      <w:pPr>
-        <w:rPr>
-          <w:rFonts w:cs="Arial"/>
-        </w:rPr>
-      </w:pPr>
-      <w:r>
-        <w:rPr>
-          <w:rFonts w:cs="Arial"/>
-        </w:rPr>
-        <w:t>Android – Google operating system running on smart phones. It is one of the target platforms Cross Campus will be designed and built for.</w:t>
-      </w:r>
-    </w:p>
-    <w:p>
-      <w:pPr>
-        <w:rPr>
-          <w:rFonts w:cs="Arial"/>
-        </w:rPr>
-      </w:pPr>
-      <w:r>
-        <w:rPr>
-          <w:rFonts w:cs="Arial"/>
-        </w:rPr>
-        <w:t>iPhone – Apple operating system running on iOS devices. It is one of the target platforms for which Cross Campus with be designed and built for.</w:t>
-      </w:r>
-      <w:bookmarkStart w:id="7" w:name="_Toc463304961"/>
-    </w:p>
-    <w:p>
-      <w:pPr>
         <w:pStyle w:val="Heading2"/>
       </w:pPr>
       <w:r>
         <w:t>References</w:t>
       </w:r>
-      <w:bookmarkEnd w:id="7"/>
+      <w:bookmarkEnd w:id="6"/>
     </w:p>
     <w:tbl>
       <w:tblPr>
         <w:tblStyle w:val="TableGrid"/>
-        <w:tblW w:w="0" w:type="auto"/>
+        <w:tblW w:w="9576" w:type="dxa"/>
+        <w:tblInd w:w="37" w:type="dxa"/>
         <w:tblLook w:val="04A0" w:firstRow="1" w:lastRow="0" w:firstColumn="1" w:lastColumn="0" w:noHBand="0" w:noVBand="1"/>
       </w:tblPr>
       <w:tblGrid>
@@ -3612,14 +3584,12 @@
                 <w:rFonts w:cs="Arial"/>
               </w:rPr>
             </w:pPr>
-            <w:proofErr w:type="spellStart"/>
             <w:r>
               <w:rPr>
                 <w:rFonts w:cs="Arial"/>
               </w:rPr>
               <w:t>Ver</w:t>
             </w:r>
-            <w:proofErr w:type="spellEnd"/>
           </w:p>
         </w:tc>
         <w:tc>
@@ -3660,7 +3630,6 @@
               <w:rPr>
                 <w:rFonts w:cs="Arial"/>
               </w:rPr>
-              <w:lastRenderedPageBreak/>
               <w:t>HOPE Vision Document</w:t>
             </w:r>
           </w:p>
@@ -3729,13 +3698,6 @@
     </w:tbl>
     <w:p>
       <w:pPr>
-        <w:rPr>
-          <w:rFonts w:cs="Arial"/>
-        </w:rPr>
-      </w:pPr>
-    </w:p>
-    <w:p>
-      <w:pPr>
         <w:jc w:val="left"/>
         <w:rPr>
           <w:rFonts w:eastAsiaTheme="majorEastAsia" w:cs="Arial"/>
@@ -3745,12 +3707,8 @@
           <w:szCs w:val="28"/>
         </w:rPr>
       </w:pPr>
-      <w:r>
-        <w:rPr>
-          <w:rFonts w:cs="Arial"/>
-        </w:rPr>
-        <w:br w:type="page"/>
-      </w:r>
+      <w:bookmarkStart w:id="7" w:name="_GoBack"/>
+      <w:bookmarkEnd w:id="7"/>
     </w:p>
     <w:p>
       <w:pPr>
@@ -6294,17 +6252,36 @@
     </w:p>
     <w:p>
       <w:pPr>
+        <w:jc w:val="left"/>
+        <w:rPr>
+          <w:rFonts w:eastAsiaTheme="majorEastAsia" w:cs="Arial"/>
+          <w:b/>
+          <w:bCs/>
+          <w:sz w:val="28"/>
+          <w:szCs w:val="28"/>
+        </w:rPr>
+      </w:pPr>
+      <w:bookmarkStart w:id="17" w:name="_Toc463304971"/>
+      <w:r>
+        <w:rPr>
+          <w:rFonts w:cs="Arial"/>
+        </w:rPr>
+        <w:br w:type="page"/>
+      </w:r>
+    </w:p>
+    <w:p>
+      <w:pPr>
         <w:pStyle w:val="Heading1"/>
         <w:spacing w:after="240"/>
         <w:rPr>
           <w:rFonts w:cs="Arial"/>
         </w:rPr>
       </w:pPr>
-      <w:bookmarkStart w:id="17" w:name="_Toc463304971"/>
-      <w:r>
-        <w:rPr>
-          <w:rFonts w:cs="Arial"/>
-        </w:rPr>
+      <w:r>
+        <w:rPr>
+          <w:rFonts w:cs="Arial"/>
+        </w:rPr>
+        <w:lastRenderedPageBreak/>
         <w:t>Assumptions</w:t>
       </w:r>
       <w:bookmarkEnd w:id="17"/>
@@ -6387,46 +6364,12 @@
         <w:t>It is assumed that users accessing services are registered in George Brown courses.</w:t>
       </w:r>
     </w:p>
-    <w:p/>
     <w:p>
       <w:pPr>
-        <w:rPr>
-          <w:rFonts w:cs="Arial"/>
-        </w:rPr>
-      </w:pPr>
-    </w:p>
-    <w:p>
-      <w:pPr>
-        <w:jc w:val="left"/>
-        <w:rPr>
-          <w:rFonts w:eastAsiaTheme="majorEastAsia" w:cs="Arial"/>
-          <w:b/>
-          <w:bCs/>
-          <w:sz w:val="28"/>
-          <w:szCs w:val="28"/>
-        </w:rPr>
-      </w:pPr>
-      <w:r>
-        <w:rPr>
-          <w:rFonts w:cs="Arial"/>
-        </w:rPr>
-        <w:br w:type="page"/>
-      </w:r>
-    </w:p>
-    <w:p>
-      <w:pPr>
         <w:pStyle w:val="Heading1"/>
-        <w:spacing w:after="240"/>
-        <w:rPr>
-          <w:rFonts w:cs="Arial"/>
-        </w:rPr>
       </w:pPr>
       <w:bookmarkStart w:id="18" w:name="_Toc463304972"/>
       <w:r>
-        <w:rPr>
-          <w:rFonts w:cs="Arial"/>
-        </w:rPr>
-        <w:lastRenderedPageBreak/>
         <w:t>Constraints</w:t>
       </w:r>
       <w:bookmarkEnd w:id="18"/>
@@ -6615,14 +6558,27 @@
     <w:pPr>
       <w:pStyle w:val="Footer"/>
     </w:pPr>
-    <w:fldSimple w:instr=" FILENAME  \* MERGEFORMAT ">
-      <w:r>
-        <w:rPr>
-          <w:noProof/>
-        </w:rPr>
-        <w:t>Cross Campus by XCampus - Project Vision v0.2 - 02102016.docx</w:t>
-      </w:r>
-    </w:fldSimple>
+    <w:r>
+      <w:fldChar w:fldCharType="begin"/>
+    </w:r>
+    <w:r>
+      <w:instrText xml:space="preserve"> FILENAME  \* MERGEFORMAT </w:instrText>
+    </w:r>
+    <w:r>
+      <w:fldChar w:fldCharType="separate"/>
+    </w:r>
+    <w:r>
+      <w:rPr>
+        <w:noProof/>
+      </w:rPr>
+      <w:t>Cross Campus by XCampus - Project Vision v0.2 - 02102016.docx</w:t>
+    </w:r>
+    <w:r>
+      <w:rPr>
+        <w:noProof/>
+      </w:rPr>
+      <w:fldChar w:fldCharType="end"/>
+    </w:r>
     <w:r>
       <w:tab/>
       <w:t xml:space="preserve">Page </w:t>
@@ -6654,7 +6610,7 @@
         <w:b/>
         <w:noProof/>
       </w:rPr>
-      <w:t>3</w:t>
+      <w:t>2</w:t>
     </w:r>
     <w:r>
       <w:rPr>
@@ -6694,7 +6650,7 @@
         <w:b/>
         <w:noProof/>
       </w:rPr>
-      <w:t>10</w:t>
+      <w:t>9</w:t>
     </w:r>
     <w:r>
       <w:rPr>
@@ -9228,7 +9184,7 @@
 </file>
 
 <file path=customXml/itemProps2.xml><?xml version="1.0" encoding="utf-8"?>
-<ds:datastoreItem xmlns:ds="http://schemas.openxmlformats.org/officeDocument/2006/customXml" ds:itemID="{F61C8E90-A4A8-3842-956F-8C6C6CE1A1E4}">
+<ds:datastoreItem xmlns:ds="http://schemas.openxmlformats.org/officeDocument/2006/customXml" ds:itemID="{A514B10B-C539-4E4E-A89A-869209E388A9}">
   <ds:schemaRefs>
     <ds:schemaRef ds:uri="http://schemas.openxmlformats.org/officeDocument/2006/bibliography"/>
   </ds:schemaRefs>

</xml_diff>